<commit_message>
homework first HCI v2.0 added
</commit_message>
<xml_diff>
--- a/HCI-human computer interaction/تکلیف اول/تکلیف اول.docx
+++ b/HCI-human computer interaction/تکلیف اول/تکلیف اول.docx
@@ -298,29 +298,7 @@
           <w:rtl/>
           <w:lang w:bidi="fa-IR"/>
         </w:rPr>
-        <w:t xml:space="preserve">امیررضا زارع </w:t>
-      </w:r>
-      <w:proofErr w:type="spellStart"/>
-      <w:r>
-        <w:rPr>
-          <w:rFonts w:ascii="Comic Sans MS" w:hAnsi="Comic Sans MS" w:cs="B Mitra" w:hint="cs"/>
-          <w:sz w:val="36"/>
-          <w:szCs w:val="36"/>
-          <w:rtl/>
-          <w:lang w:bidi="fa-IR"/>
-        </w:rPr>
-        <w:t>کردخیلی</w:t>
-      </w:r>
-      <w:proofErr w:type="spellEnd"/>
-      <w:r>
-        <w:rPr>
-          <w:rFonts w:ascii="Comic Sans MS" w:hAnsi="Comic Sans MS" w:cs="B Mitra" w:hint="cs"/>
-          <w:sz w:val="36"/>
-          <w:szCs w:val="36"/>
-          <w:rtl/>
-          <w:lang w:bidi="fa-IR"/>
-        </w:rPr>
-        <w:t>- 992023019</w:t>
+        <w:t>امیررضا زارع کردخیلی- 992023019</w:t>
       </w:r>
     </w:p>
     <w:p>
@@ -450,7 +428,7 @@
         <w:bidi/>
         <w:jc w:val="both"/>
         <w:rPr>
-          <w:rFonts w:ascii="Comic Sans MS" w:hAnsi="Comic Sans MS" w:cs="B Mitra" w:hint="cs"/>
+          <w:rFonts w:ascii="Comic Sans MS" w:hAnsi="Comic Sans MS" w:cs="B Mitra"/>
           <w:sz w:val="32"/>
           <w:szCs w:val="32"/>
           <w:rtl/>
@@ -484,7 +462,27 @@
           <w:rtl/>
           <w:lang w:bidi="fa-IR"/>
         </w:rPr>
-        <w:t xml:space="preserve"> یک برنامه پیام رسان بی درنگ هست به این معنی که کاربران امکان تعامل را با هم از طریق ارسال پیام متنی به صورت آنی و بدون تعلل دارند. </w:t>
+        <w:t xml:space="preserve"> یک برنامه پیام</w:t>
+      </w:r>
+      <w:r>
+        <w:rPr>
+          <w:rFonts w:ascii="Comic Sans MS" w:hAnsi="Comic Sans MS" w:cs="B Mitra" w:hint="cs"/>
+          <w:sz w:val="32"/>
+          <w:szCs w:val="32"/>
+          <w:rtl/>
+          <w:lang w:bidi="fa-IR"/>
+        </w:rPr>
+        <w:t>‌</w:t>
+      </w:r>
+      <w:r>
+        <w:rPr>
+          <w:rFonts w:ascii="Comic Sans MS" w:hAnsi="Comic Sans MS" w:cs="B Mitra" w:hint="cs"/>
+          <w:sz w:val="32"/>
+          <w:szCs w:val="32"/>
+          <w:rtl/>
+          <w:lang w:bidi="fa-IR"/>
+        </w:rPr>
+        <w:t xml:space="preserve">رسان بی درنگ هست به این معنی که کاربران امکان تعامل را با هم از طریق ارسال پیام متنی به صورت آنی و بدون تعلل دارند. </w:t>
       </w:r>
       <w:r>
         <w:rPr>
@@ -686,29 +684,7 @@
           <w:rtl/>
           <w:lang w:bidi="fa-IR"/>
         </w:rPr>
-        <w:t xml:space="preserve"> میتواند </w:t>
-      </w:r>
-      <w:proofErr w:type="spellStart"/>
-      <w:r>
-        <w:rPr>
-          <w:rFonts w:ascii="Comic Sans MS" w:hAnsi="Comic Sans MS" w:cs="B Mitra" w:hint="cs"/>
-          <w:sz w:val="32"/>
-          <w:szCs w:val="32"/>
-          <w:rtl/>
-          <w:lang w:bidi="fa-IR"/>
-        </w:rPr>
-        <w:t>گروه‌هایی</w:t>
-      </w:r>
-      <w:proofErr w:type="spellEnd"/>
-      <w:r>
-        <w:rPr>
-          <w:rFonts w:ascii="Comic Sans MS" w:hAnsi="Comic Sans MS" w:cs="B Mitra" w:hint="cs"/>
-          <w:sz w:val="32"/>
-          <w:szCs w:val="32"/>
-          <w:rtl/>
-          <w:lang w:bidi="fa-IR"/>
-        </w:rPr>
-        <w:t xml:space="preserve"> داشته باشد که فقط مدیران آن بتوانند در آن پیام و عکس قرار بدهند که به اصطلاح امروزی به </w:t>
+        <w:t xml:space="preserve"> میتواند گروه‌هایی داشته باشد که فقط مدیران آن بتوانند در آن پیام و عکس قرار بدهند که به اصطلاح امروزی به </w:t>
       </w:r>
       <w:r>
         <w:rPr>
@@ -785,7 +761,7 @@
           <w:rtl/>
           <w:lang w:bidi="fa-IR"/>
         </w:rPr>
-        <w:t>کاربران این سیستم میتوانند افرادی عادی باشند که به صورت روزانه به دنبال تبادل پیام هستند و استفاده از این برنامه را با هدف خاصی دنبال نمیکنند در طرف دیگر افرادی که کسب و کار دارند یا در مشاغل جدی مشغول به فعالیت هستند میتوانند مستندات کاری خودشان را جابجا کنند یا به همراه سایر هم تیمی های خودشان و همکاران خودشان تبادل اطلاعات مربوط به شغل خود را انجام دهند</w:t>
+        <w:t>کاربران این سیستم میتوانند افرادی عادی باشند که به صورت روزانه به دنبال تبادل پیام هستند و استفاده از این برنامه را با هدف خاصی دنبال نمیکنند در طرف دیگر افرادی که کسب و کار دارند یا در مشاغل جدی مشغول به فعالیت هستند میتوانند مستندات کاری خودشان را جابجا کنند یا به همراه سایر هم تیمی و همکاران خودشان تبادل اطلاعات مربوط به شغل خود را انجام دهند</w:t>
       </w:r>
       <w:r>
         <w:rPr>
@@ -815,6 +791,1342 @@
           <w:lang w:bidi="fa-IR"/>
         </w:rPr>
         <w:t xml:space="preserve"> که امکان تشکیل گروه های چت و تعداد اعضا نامحدود را به کاربران این سیستم میدهد. </w:t>
+      </w:r>
+      <w:r>
+        <w:rPr>
+          <w:rFonts w:ascii="Comic Sans MS" w:hAnsi="Comic Sans MS" w:cs="B Mitra" w:hint="cs"/>
+          <w:sz w:val="32"/>
+          <w:szCs w:val="32"/>
+          <w:rtl/>
+          <w:lang w:bidi="fa-IR"/>
+        </w:rPr>
+        <w:t xml:space="preserve">امکان تعامل به صورت مستقیم بین دو کاربر وجود دارد همچنین امکان تعامل با ویژگی </w:t>
+      </w:r>
+      <w:r>
+        <w:rPr>
+          <w:rFonts w:ascii="Comic Sans MS" w:hAnsi="Comic Sans MS" w:cs="B Mitra"/>
+          <w:sz w:val="32"/>
+          <w:szCs w:val="32"/>
+          <w:lang w:bidi="fa-IR"/>
+        </w:rPr>
+        <w:t>secret chat</w:t>
+      </w:r>
+      <w:r>
+        <w:rPr>
+          <w:rFonts w:ascii="Comic Sans MS" w:hAnsi="Comic Sans MS" w:cs="B Mitra" w:hint="cs"/>
+          <w:sz w:val="32"/>
+          <w:szCs w:val="32"/>
+          <w:rtl/>
+          <w:lang w:bidi="fa-IR"/>
+        </w:rPr>
+        <w:t xml:space="preserve"> نیز وجود دارد. </w:t>
+      </w:r>
+      <w:r>
+        <w:rPr>
+          <w:rFonts w:ascii="Comic Sans MS" w:hAnsi="Comic Sans MS" w:cs="B Mitra" w:hint="cs"/>
+          <w:sz w:val="32"/>
+          <w:szCs w:val="32"/>
+          <w:rtl/>
+          <w:lang w:bidi="fa-IR"/>
+        </w:rPr>
+        <w:t xml:space="preserve">هر کاربر یک ایدی و یک پروفایل کاربری دارد که در آنجا میتواند </w:t>
+      </w:r>
+      <w:r>
+        <w:rPr>
+          <w:rFonts w:ascii="Comic Sans MS" w:hAnsi="Comic Sans MS" w:cs="B Mitra"/>
+          <w:sz w:val="32"/>
+          <w:szCs w:val="32"/>
+          <w:lang w:bidi="fa-IR"/>
+        </w:rPr>
+        <w:t>bio</w:t>
+      </w:r>
+      <w:r>
+        <w:rPr>
+          <w:rFonts w:ascii="Comic Sans MS" w:hAnsi="Comic Sans MS" w:cs="B Mitra" w:hint="cs"/>
+          <w:sz w:val="32"/>
+          <w:szCs w:val="32"/>
+          <w:rtl/>
+          <w:lang w:bidi="fa-IR"/>
+        </w:rPr>
+        <w:t xml:space="preserve"> خود و عکس پروفایل خود را تنظیم کند</w:t>
+      </w:r>
+      <w:r>
+        <w:rPr>
+          <w:rFonts w:ascii="Comic Sans MS" w:hAnsi="Comic Sans MS" w:cs="B Mitra" w:hint="cs"/>
+          <w:sz w:val="32"/>
+          <w:szCs w:val="32"/>
+          <w:rtl/>
+          <w:lang w:bidi="fa-IR"/>
+        </w:rPr>
+        <w:t xml:space="preserve"> به همراه وارد کردن نام و نام خانوادگی خود، ایدی افراد در این سیستم باید یکتا باشد. </w:t>
+      </w:r>
+    </w:p>
+    <w:p>
+      <w:pPr>
+        <w:bidi/>
+        <w:jc w:val="both"/>
+        <w:rPr>
+          <w:rFonts w:ascii="Comic Sans MS" w:hAnsi="Comic Sans MS" w:cs="B Mitra"/>
+          <w:sz w:val="32"/>
+          <w:szCs w:val="32"/>
+          <w:rtl/>
+          <w:lang w:bidi="fa-IR"/>
+        </w:rPr>
+      </w:pPr>
+    </w:p>
+    <w:p>
+      <w:pPr>
+        <w:pBdr>
+          <w:top w:val="single" w:sz="48" w:space="1" w:color="auto"/>
+          <w:left w:val="single" w:sz="48" w:space="4" w:color="auto"/>
+          <w:bottom w:val="single" w:sz="48" w:space="1" w:color="auto"/>
+          <w:right w:val="single" w:sz="48" w:space="4" w:color="auto"/>
+        </w:pBdr>
+        <w:shd w:val="clear" w:color="auto" w:fill="00B050"/>
+        <w:bidi/>
+        <w:jc w:val="center"/>
+        <w:rPr>
+          <w:rFonts w:ascii="Comic Sans MS" w:hAnsi="Comic Sans MS" w:cs="B Mitra"/>
+          <w:b/>
+          <w:bCs/>
+          <w:sz w:val="40"/>
+          <w:szCs w:val="40"/>
+          <w:rtl/>
+          <w:lang w:bidi="fa-IR"/>
+        </w:rPr>
+      </w:pPr>
+      <w:r>
+        <w:rPr>
+          <w:rFonts w:ascii="Comic Sans MS" w:hAnsi="Comic Sans MS" w:cs="B Mitra" w:hint="cs"/>
+          <w:b/>
+          <w:bCs/>
+          <w:sz w:val="40"/>
+          <w:szCs w:val="40"/>
+          <w:rtl/>
+          <w:lang w:bidi="fa-IR"/>
+        </w:rPr>
+        <w:t>سوال اول</w:t>
+      </w:r>
+    </w:p>
+    <w:p>
+      <w:pPr>
+        <w:bidi/>
+        <w:jc w:val="both"/>
+        <w:rPr>
+          <w:rFonts w:ascii="Comic Sans MS" w:hAnsi="Comic Sans MS" w:cs="B Mitra"/>
+          <w:b/>
+          <w:bCs/>
+          <w:sz w:val="36"/>
+          <w:szCs w:val="36"/>
+          <w:lang w:bidi="fa-IR"/>
+        </w:rPr>
+      </w:pPr>
+      <w:r>
+        <w:rPr>
+          <w:rFonts w:ascii="Comic Sans MS" w:hAnsi="Comic Sans MS" w:cs="B Mitra"/>
+          <w:b/>
+          <w:bCs/>
+          <w:sz w:val="36"/>
+          <w:szCs w:val="36"/>
+          <w:rtl/>
+          <w:lang w:bidi="fa-IR"/>
+        </w:rPr>
+        <w:t>1. ارسال پیام</w:t>
+      </w:r>
+    </w:p>
+    <w:p>
+      <w:pPr>
+        <w:bidi/>
+        <w:jc w:val="both"/>
+        <w:rPr>
+          <w:rFonts w:ascii="Comic Sans MS" w:hAnsi="Comic Sans MS" w:cs="B Mitra"/>
+          <w:sz w:val="28"/>
+          <w:szCs w:val="28"/>
+          <w:lang w:bidi="fa-IR"/>
+        </w:rPr>
+      </w:pPr>
+      <w:r>
+        <w:rPr>
+          <w:rFonts w:ascii="Comic Sans MS" w:hAnsi="Comic Sans MS" w:cs="B Mitra"/>
+          <w:sz w:val="28"/>
+          <w:szCs w:val="28"/>
+          <w:rtl/>
+          <w:lang w:bidi="fa-IR"/>
+        </w:rPr>
+        <w:t>پیش شرط: کاربر باید احراز هویت باشد و گیرنده باید شناسایی شود.</w:t>
+      </w:r>
+    </w:p>
+    <w:p>
+      <w:pPr>
+        <w:bidi/>
+        <w:jc w:val="both"/>
+        <w:rPr>
+          <w:rFonts w:ascii="Comic Sans MS" w:hAnsi="Comic Sans MS" w:cs="B Mitra"/>
+          <w:sz w:val="28"/>
+          <w:szCs w:val="28"/>
+          <w:lang w:bidi="fa-IR"/>
+        </w:rPr>
+      </w:pPr>
+      <w:r>
+        <w:rPr>
+          <w:rFonts w:ascii="Comic Sans MS" w:hAnsi="Comic Sans MS" w:cs="B Mitra"/>
+          <w:sz w:val="28"/>
+          <w:szCs w:val="28"/>
+          <w:lang w:bidi="fa-IR"/>
+        </w:rPr>
+        <w:t>Postcondition</w:t>
+      </w:r>
+      <w:r>
+        <w:rPr>
+          <w:rFonts w:ascii="Comic Sans MS" w:hAnsi="Comic Sans MS" w:cs="B Mitra"/>
+          <w:sz w:val="28"/>
+          <w:szCs w:val="28"/>
+          <w:rtl/>
+          <w:lang w:bidi="fa-IR"/>
+        </w:rPr>
+        <w:t>: پیام به دستگاه گیرنده تحویل داده می شود و تأییدیه تحویل در دسترس فرستنده است.</w:t>
+      </w:r>
+    </w:p>
+    <w:p>
+      <w:pPr>
+        <w:bidi/>
+        <w:jc w:val="both"/>
+        <w:rPr>
+          <w:rFonts w:ascii="Comic Sans MS" w:hAnsi="Comic Sans MS" w:cs="B Mitra"/>
+          <w:b/>
+          <w:bCs/>
+          <w:sz w:val="36"/>
+          <w:szCs w:val="36"/>
+          <w:lang w:bidi="fa-IR"/>
+        </w:rPr>
+      </w:pPr>
+      <w:r>
+        <w:rPr>
+          <w:rFonts w:ascii="Comic Sans MS" w:hAnsi="Comic Sans MS" w:cs="B Mitra"/>
+          <w:b/>
+          <w:bCs/>
+          <w:sz w:val="36"/>
+          <w:szCs w:val="36"/>
+          <w:rtl/>
+          <w:lang w:bidi="fa-IR"/>
+        </w:rPr>
+        <w:t>2. دریافت پیام</w:t>
+      </w:r>
+    </w:p>
+    <w:p>
+      <w:pPr>
+        <w:bidi/>
+        <w:jc w:val="both"/>
+        <w:rPr>
+          <w:rFonts w:ascii="Comic Sans MS" w:hAnsi="Comic Sans MS" w:cs="B Mitra"/>
+          <w:sz w:val="28"/>
+          <w:szCs w:val="28"/>
+          <w:lang w:bidi="fa-IR"/>
+        </w:rPr>
+      </w:pPr>
+      <w:r>
+        <w:rPr>
+          <w:rFonts w:ascii="Comic Sans MS" w:hAnsi="Comic Sans MS" w:cs="B Mitra"/>
+          <w:sz w:val="28"/>
+          <w:szCs w:val="28"/>
+          <w:rtl/>
+          <w:lang w:bidi="fa-IR"/>
+        </w:rPr>
+        <w:t>پیش شرط: کاربر باید احراز هویت شده و به سرور متصل باشد.</w:t>
+      </w:r>
+    </w:p>
+    <w:p>
+      <w:pPr>
+        <w:bidi/>
+        <w:jc w:val="both"/>
+        <w:rPr>
+          <w:rFonts w:ascii="Comic Sans MS" w:hAnsi="Comic Sans MS" w:cs="B Mitra"/>
+          <w:sz w:val="28"/>
+          <w:szCs w:val="28"/>
+          <w:lang w:bidi="fa-IR"/>
+        </w:rPr>
+      </w:pPr>
+      <w:r>
+        <w:rPr>
+          <w:rFonts w:ascii="Comic Sans MS" w:hAnsi="Comic Sans MS" w:cs="B Mitra"/>
+          <w:sz w:val="28"/>
+          <w:szCs w:val="28"/>
+          <w:lang w:bidi="fa-IR"/>
+        </w:rPr>
+        <w:lastRenderedPageBreak/>
+        <w:t>Postcondition</w:t>
+      </w:r>
+      <w:r>
+        <w:rPr>
+          <w:rFonts w:ascii="Comic Sans MS" w:hAnsi="Comic Sans MS" w:cs="B Mitra"/>
+          <w:sz w:val="28"/>
+          <w:szCs w:val="28"/>
+          <w:rtl/>
+          <w:lang w:bidi="fa-IR"/>
+        </w:rPr>
+        <w:t>: پیام در رابط پیام کاربر نمایش داده می شود.</w:t>
+      </w:r>
+    </w:p>
+    <w:p>
+      <w:pPr>
+        <w:bidi/>
+        <w:jc w:val="both"/>
+        <w:rPr>
+          <w:rFonts w:ascii="Comic Sans MS" w:hAnsi="Comic Sans MS" w:cs="B Mitra"/>
+          <w:sz w:val="28"/>
+          <w:szCs w:val="28"/>
+          <w:lang w:bidi="fa-IR"/>
+        </w:rPr>
+      </w:pPr>
+      <w:r>
+        <w:rPr>
+          <w:rFonts w:ascii="Comic Sans MS" w:hAnsi="Comic Sans MS" w:cs="B Mitra"/>
+          <w:sz w:val="28"/>
+          <w:szCs w:val="28"/>
+          <w:rtl/>
+          <w:lang w:bidi="fa-IR"/>
+        </w:rPr>
+        <w:t>3. نمایه را مدیریت کنید</w:t>
+      </w:r>
+    </w:p>
+    <w:p>
+      <w:pPr>
+        <w:bidi/>
+        <w:jc w:val="both"/>
+        <w:rPr>
+          <w:rFonts w:ascii="Comic Sans MS" w:hAnsi="Comic Sans MS" w:cs="B Mitra"/>
+          <w:sz w:val="28"/>
+          <w:szCs w:val="28"/>
+          <w:lang w:bidi="fa-IR"/>
+        </w:rPr>
+      </w:pPr>
+      <w:r>
+        <w:rPr>
+          <w:rFonts w:ascii="Comic Sans MS" w:hAnsi="Comic Sans MS" w:cs="B Mitra"/>
+          <w:sz w:val="28"/>
+          <w:szCs w:val="28"/>
+          <w:rtl/>
+          <w:lang w:bidi="fa-IR"/>
+        </w:rPr>
+        <w:t>پیش شرط: کاربر باید احراز هویت شده باشد و باید به تنظیمات پروفایل خود دسترسی داشته باشد.</w:t>
+      </w:r>
+    </w:p>
+    <w:p>
+      <w:pPr>
+        <w:bidi/>
+        <w:jc w:val="both"/>
+        <w:rPr>
+          <w:rFonts w:ascii="Comic Sans MS" w:hAnsi="Comic Sans MS" w:cs="B Mitra"/>
+          <w:sz w:val="28"/>
+          <w:szCs w:val="28"/>
+          <w:lang w:bidi="fa-IR"/>
+        </w:rPr>
+      </w:pPr>
+      <w:r>
+        <w:rPr>
+          <w:rFonts w:ascii="Comic Sans MS" w:hAnsi="Comic Sans MS" w:cs="B Mitra"/>
+          <w:sz w:val="28"/>
+          <w:szCs w:val="28"/>
+          <w:lang w:bidi="fa-IR"/>
+        </w:rPr>
+        <w:t>Postcondition</w:t>
+      </w:r>
+      <w:r>
+        <w:rPr>
+          <w:rFonts w:ascii="Comic Sans MS" w:hAnsi="Comic Sans MS" w:cs="B Mitra"/>
+          <w:sz w:val="28"/>
+          <w:szCs w:val="28"/>
+          <w:rtl/>
+          <w:lang w:bidi="fa-IR"/>
+        </w:rPr>
+        <w:t>: اطلاعات نمایه کاربر در پایگاه داده سیستم به روز می شود.</w:t>
+      </w:r>
+    </w:p>
+    <w:p>
+      <w:pPr>
+        <w:bidi/>
+        <w:jc w:val="both"/>
+        <w:rPr>
+          <w:rFonts w:ascii="Comic Sans MS" w:hAnsi="Comic Sans MS" w:cs="B Mitra"/>
+          <w:sz w:val="28"/>
+          <w:szCs w:val="28"/>
+          <w:lang w:bidi="fa-IR"/>
+        </w:rPr>
+      </w:pPr>
+      <w:r>
+        <w:rPr>
+          <w:rFonts w:ascii="Comic Sans MS" w:hAnsi="Comic Sans MS" w:cs="B Mitra"/>
+          <w:sz w:val="28"/>
+          <w:szCs w:val="28"/>
+          <w:rtl/>
+          <w:lang w:bidi="fa-IR"/>
+        </w:rPr>
+        <w:t>4. گفتگوی مخفی را شروع کنید</w:t>
+      </w:r>
+    </w:p>
+    <w:p>
+      <w:pPr>
+        <w:bidi/>
+        <w:jc w:val="both"/>
+        <w:rPr>
+          <w:rFonts w:ascii="Comic Sans MS" w:hAnsi="Comic Sans MS" w:cs="B Mitra"/>
+          <w:sz w:val="28"/>
+          <w:szCs w:val="28"/>
+          <w:lang w:bidi="fa-IR"/>
+        </w:rPr>
+      </w:pPr>
+      <w:r>
+        <w:rPr>
+          <w:rFonts w:ascii="Comic Sans MS" w:hAnsi="Comic Sans MS" w:cs="B Mitra"/>
+          <w:sz w:val="28"/>
+          <w:szCs w:val="28"/>
+          <w:rtl/>
+          <w:lang w:bidi="fa-IR"/>
+        </w:rPr>
+        <w:t>پیش شرط: هر دو کاربر باید احراز هویت شوند و گیرنده باید با شروع یک چت مخفی موافقت کند.</w:t>
+      </w:r>
+    </w:p>
+    <w:p>
+      <w:pPr>
+        <w:bidi/>
+        <w:jc w:val="both"/>
+        <w:rPr>
+          <w:rFonts w:ascii="Comic Sans MS" w:hAnsi="Comic Sans MS" w:cs="B Mitra"/>
+          <w:sz w:val="28"/>
+          <w:szCs w:val="28"/>
+          <w:lang w:bidi="fa-IR"/>
+        </w:rPr>
+      </w:pPr>
+      <w:r>
+        <w:rPr>
+          <w:rFonts w:ascii="Comic Sans MS" w:hAnsi="Comic Sans MS" w:cs="B Mitra"/>
+          <w:sz w:val="28"/>
+          <w:szCs w:val="28"/>
+          <w:lang w:bidi="fa-IR"/>
+        </w:rPr>
+        <w:t>Postcondition</w:t>
+      </w:r>
+      <w:r>
+        <w:rPr>
+          <w:rFonts w:ascii="Comic Sans MS" w:hAnsi="Comic Sans MS" w:cs="B Mitra"/>
+          <w:sz w:val="28"/>
+          <w:szCs w:val="28"/>
+          <w:rtl/>
+          <w:lang w:bidi="fa-IR"/>
+        </w:rPr>
+        <w:t>: یک جلسه گفتگوی رمزگذاری شده جدید بین دو کاربر برقرار می شود.</w:t>
+      </w:r>
+    </w:p>
+    <w:p>
+      <w:pPr>
+        <w:bidi/>
+        <w:jc w:val="both"/>
+        <w:rPr>
+          <w:rFonts w:ascii="Comic Sans MS" w:hAnsi="Comic Sans MS" w:cs="B Mitra"/>
+          <w:sz w:val="28"/>
+          <w:szCs w:val="28"/>
+          <w:lang w:bidi="fa-IR"/>
+        </w:rPr>
+      </w:pPr>
+      <w:r>
+        <w:rPr>
+          <w:rFonts w:ascii="Comic Sans MS" w:hAnsi="Comic Sans MS" w:cs="B Mitra"/>
+          <w:sz w:val="28"/>
+          <w:szCs w:val="28"/>
+          <w:rtl/>
+          <w:lang w:bidi="fa-IR"/>
+        </w:rPr>
+        <w:t>5. ارسال رسانه</w:t>
+      </w:r>
+    </w:p>
+    <w:p>
+      <w:pPr>
+        <w:bidi/>
+        <w:jc w:val="both"/>
+        <w:rPr>
+          <w:rFonts w:ascii="Comic Sans MS" w:hAnsi="Comic Sans MS" w:cs="B Mitra"/>
+          <w:sz w:val="28"/>
+          <w:szCs w:val="28"/>
+          <w:lang w:bidi="fa-IR"/>
+        </w:rPr>
+      </w:pPr>
+      <w:r>
+        <w:rPr>
+          <w:rFonts w:ascii="Comic Sans MS" w:hAnsi="Comic Sans MS" w:cs="B Mitra"/>
+          <w:sz w:val="28"/>
+          <w:szCs w:val="28"/>
+          <w:rtl/>
+          <w:lang w:bidi="fa-IR"/>
+        </w:rPr>
+        <w:t>پیش شرط: کاربر باید احراز هویت شده باشد و فایل رسانه ای را برای ارسال در دسترس داشته باشد.</w:t>
+      </w:r>
+    </w:p>
+    <w:p>
+      <w:pPr>
+        <w:bidi/>
+        <w:jc w:val="both"/>
+        <w:rPr>
+          <w:rFonts w:ascii="Comic Sans MS" w:hAnsi="Comic Sans MS" w:cs="B Mitra"/>
+          <w:sz w:val="28"/>
+          <w:szCs w:val="28"/>
+          <w:lang w:bidi="fa-IR"/>
+        </w:rPr>
+      </w:pPr>
+      <w:r>
+        <w:rPr>
+          <w:rFonts w:ascii="Comic Sans MS" w:hAnsi="Comic Sans MS" w:cs="B Mitra"/>
+          <w:sz w:val="28"/>
+          <w:szCs w:val="28"/>
+          <w:lang w:bidi="fa-IR"/>
+        </w:rPr>
+        <w:t>Postcondition</w:t>
+      </w:r>
+      <w:r>
+        <w:rPr>
+          <w:rFonts w:ascii="Comic Sans MS" w:hAnsi="Comic Sans MS" w:cs="B Mitra"/>
+          <w:sz w:val="28"/>
+          <w:szCs w:val="28"/>
+          <w:rtl/>
+          <w:lang w:bidi="fa-IR"/>
+        </w:rPr>
+        <w:t>: فایل رسانه ای به دستگاه گیرنده تحویل داده می شود و تأییدیه تحویل در دسترس است.</w:t>
+      </w:r>
+    </w:p>
+    <w:p>
+      <w:pPr>
+        <w:bidi/>
+        <w:jc w:val="both"/>
+        <w:rPr>
+          <w:rFonts w:ascii="Comic Sans MS" w:hAnsi="Comic Sans MS" w:cs="B Mitra"/>
+          <w:sz w:val="28"/>
+          <w:szCs w:val="28"/>
+          <w:lang w:bidi="fa-IR"/>
+        </w:rPr>
+      </w:pPr>
+      <w:r>
+        <w:rPr>
+          <w:rFonts w:ascii="Comic Sans MS" w:hAnsi="Comic Sans MS" w:cs="B Mitra"/>
+          <w:sz w:val="28"/>
+          <w:szCs w:val="28"/>
+          <w:rtl/>
+          <w:lang w:bidi="fa-IR"/>
+        </w:rPr>
+        <w:t>6. پیام را حذف کنید</w:t>
+      </w:r>
+    </w:p>
+    <w:p>
+      <w:pPr>
+        <w:bidi/>
+        <w:jc w:val="both"/>
+        <w:rPr>
+          <w:rFonts w:ascii="Comic Sans MS" w:hAnsi="Comic Sans MS" w:cs="B Mitra"/>
+          <w:sz w:val="28"/>
+          <w:szCs w:val="28"/>
+          <w:lang w:bidi="fa-IR"/>
+        </w:rPr>
+      </w:pPr>
+      <w:r>
+        <w:rPr>
+          <w:rFonts w:ascii="Comic Sans MS" w:hAnsi="Comic Sans MS" w:cs="B Mitra"/>
+          <w:sz w:val="28"/>
+          <w:szCs w:val="28"/>
+          <w:rtl/>
+          <w:lang w:bidi="fa-IR"/>
+        </w:rPr>
+        <w:t>پیش شرط: کاربر باید احراز هویت شده باشد و باید پیامی را که ارسال کرده است انتخاب کند.</w:t>
+      </w:r>
+    </w:p>
+    <w:p>
+      <w:pPr>
+        <w:bidi/>
+        <w:jc w:val="both"/>
+        <w:rPr>
+          <w:rFonts w:ascii="Comic Sans MS" w:hAnsi="Comic Sans MS" w:cs="B Mitra"/>
+          <w:sz w:val="28"/>
+          <w:szCs w:val="28"/>
+          <w:lang w:bidi="fa-IR"/>
+        </w:rPr>
+      </w:pPr>
+      <w:r>
+        <w:rPr>
+          <w:rFonts w:ascii="Comic Sans MS" w:hAnsi="Comic Sans MS" w:cs="B Mitra"/>
+          <w:sz w:val="28"/>
+          <w:szCs w:val="28"/>
+          <w:lang w:bidi="fa-IR"/>
+        </w:rPr>
+        <w:t>Postcondition</w:t>
+      </w:r>
+      <w:r>
+        <w:rPr>
+          <w:rFonts w:ascii="Comic Sans MS" w:hAnsi="Comic Sans MS" w:cs="B Mitra"/>
+          <w:sz w:val="28"/>
+          <w:szCs w:val="28"/>
+          <w:rtl/>
+          <w:lang w:bidi="fa-IR"/>
+        </w:rPr>
+        <w:t>: پیام انتخاب شده از هر دو دستگاه فرستنده و گیرنده حذف می شود (در صورت پشتیبانی سیستم).</w:t>
+      </w:r>
+    </w:p>
+    <w:p>
+      <w:pPr>
+        <w:bidi/>
+        <w:jc w:val="both"/>
+        <w:rPr>
+          <w:rFonts w:ascii="Comic Sans MS" w:hAnsi="Comic Sans MS" w:cs="B Mitra"/>
+          <w:sz w:val="28"/>
+          <w:szCs w:val="28"/>
+          <w:lang w:bidi="fa-IR"/>
+        </w:rPr>
+      </w:pPr>
+      <w:r>
+        <w:rPr>
+          <w:rFonts w:ascii="Comic Sans MS" w:hAnsi="Comic Sans MS" w:cs="B Mitra"/>
+          <w:sz w:val="28"/>
+          <w:szCs w:val="28"/>
+          <w:rtl/>
+          <w:lang w:bidi="fa-IR"/>
+        </w:rPr>
+        <w:t>7. ایجاد گروه</w:t>
+      </w:r>
+    </w:p>
+    <w:p>
+      <w:pPr>
+        <w:bidi/>
+        <w:jc w:val="both"/>
+        <w:rPr>
+          <w:rFonts w:ascii="Comic Sans MS" w:hAnsi="Comic Sans MS" w:cs="B Mitra"/>
+          <w:sz w:val="28"/>
+          <w:szCs w:val="28"/>
+          <w:lang w:bidi="fa-IR"/>
+        </w:rPr>
+      </w:pPr>
+      <w:r>
+        <w:rPr>
+          <w:rFonts w:ascii="Comic Sans MS" w:hAnsi="Comic Sans MS" w:cs="B Mitra"/>
+          <w:sz w:val="28"/>
+          <w:szCs w:val="28"/>
+          <w:rtl/>
+          <w:lang w:bidi="fa-IR"/>
+        </w:rPr>
+        <w:t>پیش شرط: کاربر باید احراز هویت شده باشد و باید جزئیات لازم را برای ایجاد گروه ارائه دهد (به عنوان مثال، نام گروه).</w:t>
+      </w:r>
+    </w:p>
+    <w:p>
+      <w:pPr>
+        <w:bidi/>
+        <w:jc w:val="both"/>
+        <w:rPr>
+          <w:rFonts w:ascii="Comic Sans MS" w:hAnsi="Comic Sans MS" w:cs="B Mitra"/>
+          <w:sz w:val="28"/>
+          <w:szCs w:val="28"/>
+          <w:lang w:bidi="fa-IR"/>
+        </w:rPr>
+      </w:pPr>
+      <w:r>
+        <w:rPr>
+          <w:rFonts w:ascii="Comic Sans MS" w:hAnsi="Comic Sans MS" w:cs="B Mitra"/>
+          <w:sz w:val="28"/>
+          <w:szCs w:val="28"/>
+          <w:lang w:bidi="fa-IR"/>
+        </w:rPr>
+        <w:t>Postcondition</w:t>
+      </w:r>
+      <w:r>
+        <w:rPr>
+          <w:rFonts w:ascii="Comic Sans MS" w:hAnsi="Comic Sans MS" w:cs="B Mitra"/>
+          <w:sz w:val="28"/>
+          <w:szCs w:val="28"/>
+          <w:rtl/>
+          <w:lang w:bidi="fa-IR"/>
+        </w:rPr>
+        <w:t>: یک چت گروهی جدید ایجاد می شود و کاربر به عنوان مدیر گروه منصوب می شود.</w:t>
+      </w:r>
+    </w:p>
+    <w:p>
+      <w:pPr>
+        <w:bidi/>
+        <w:jc w:val="both"/>
+        <w:rPr>
+          <w:rFonts w:ascii="Comic Sans MS" w:hAnsi="Comic Sans MS" w:cs="B Mitra"/>
+          <w:sz w:val="28"/>
+          <w:szCs w:val="28"/>
+          <w:lang w:bidi="fa-IR"/>
+        </w:rPr>
+      </w:pPr>
+      <w:r>
+        <w:rPr>
+          <w:rFonts w:ascii="Comic Sans MS" w:hAnsi="Comic Sans MS" w:cs="B Mitra"/>
+          <w:sz w:val="28"/>
+          <w:szCs w:val="28"/>
+          <w:rtl/>
+          <w:lang w:bidi="fa-IR"/>
+        </w:rPr>
+        <w:t>8. به گروه بپیوندید</w:t>
+      </w:r>
+    </w:p>
+    <w:p>
+      <w:pPr>
+        <w:bidi/>
+        <w:jc w:val="both"/>
+        <w:rPr>
+          <w:rFonts w:ascii="Comic Sans MS" w:hAnsi="Comic Sans MS" w:cs="B Mitra"/>
+          <w:sz w:val="28"/>
+          <w:szCs w:val="28"/>
+          <w:lang w:bidi="fa-IR"/>
+        </w:rPr>
+      </w:pPr>
+      <w:r>
+        <w:rPr>
+          <w:rFonts w:ascii="Comic Sans MS" w:hAnsi="Comic Sans MS" w:cs="B Mitra"/>
+          <w:sz w:val="28"/>
+          <w:szCs w:val="28"/>
+          <w:rtl/>
+          <w:lang w:bidi="fa-IR"/>
+        </w:rPr>
+        <w:t>پیش شرط: کاربر باید احراز هویت شده باشد و دعوتنامه یا پیوندی به گروه داشته باشد.</w:t>
+      </w:r>
+    </w:p>
+    <w:p>
+      <w:pPr>
+        <w:bidi/>
+        <w:jc w:val="both"/>
+        <w:rPr>
+          <w:rFonts w:ascii="Comic Sans MS" w:hAnsi="Comic Sans MS" w:cs="B Mitra"/>
+          <w:sz w:val="28"/>
+          <w:szCs w:val="28"/>
+          <w:lang w:bidi="fa-IR"/>
+        </w:rPr>
+      </w:pPr>
+      <w:r>
+        <w:rPr>
+          <w:rFonts w:ascii="Comic Sans MS" w:hAnsi="Comic Sans MS" w:cs="B Mitra"/>
+          <w:sz w:val="28"/>
+          <w:szCs w:val="28"/>
+          <w:lang w:bidi="fa-IR"/>
+        </w:rPr>
+        <w:t>Postcondition</w:t>
+      </w:r>
+      <w:r>
+        <w:rPr>
+          <w:rFonts w:ascii="Comic Sans MS" w:hAnsi="Comic Sans MS" w:cs="B Mitra"/>
+          <w:sz w:val="28"/>
+          <w:szCs w:val="28"/>
+          <w:rtl/>
+          <w:lang w:bidi="fa-IR"/>
+        </w:rPr>
+        <w:t>: کاربر عضو گروه مشخص شده می شود.</w:t>
+      </w:r>
+    </w:p>
+    <w:p>
+      <w:pPr>
+        <w:bidi/>
+        <w:jc w:val="both"/>
+        <w:rPr>
+          <w:rFonts w:ascii="Comic Sans MS" w:hAnsi="Comic Sans MS" w:cs="B Mitra"/>
+          <w:sz w:val="28"/>
+          <w:szCs w:val="28"/>
+          <w:lang w:bidi="fa-IR"/>
+        </w:rPr>
+      </w:pPr>
+      <w:r>
+        <w:rPr>
+          <w:rFonts w:ascii="Comic Sans MS" w:hAnsi="Comic Sans MS" w:cs="B Mitra"/>
+          <w:sz w:val="28"/>
+          <w:szCs w:val="28"/>
+          <w:rtl/>
+          <w:lang w:bidi="fa-IR"/>
+        </w:rPr>
+        <w:t>9. مدیریت گروه</w:t>
+      </w:r>
+    </w:p>
+    <w:p>
+      <w:pPr>
+        <w:bidi/>
+        <w:jc w:val="both"/>
+        <w:rPr>
+          <w:rFonts w:ascii="Comic Sans MS" w:hAnsi="Comic Sans MS" w:cs="B Mitra"/>
+          <w:sz w:val="28"/>
+          <w:szCs w:val="28"/>
+          <w:lang w:bidi="fa-IR"/>
+        </w:rPr>
+      </w:pPr>
+      <w:r>
+        <w:rPr>
+          <w:rFonts w:ascii="Comic Sans MS" w:hAnsi="Comic Sans MS" w:cs="B Mitra"/>
+          <w:sz w:val="28"/>
+          <w:szCs w:val="28"/>
+          <w:rtl/>
+          <w:lang w:bidi="fa-IR"/>
+        </w:rPr>
+        <w:t>پیش شرط: کاربر باید احراز هویت شده باشد و باید مدیر گروه باشد.</w:t>
+      </w:r>
+    </w:p>
+    <w:p>
+      <w:pPr>
+        <w:bidi/>
+        <w:jc w:val="both"/>
+        <w:rPr>
+          <w:rFonts w:ascii="Comic Sans MS" w:hAnsi="Comic Sans MS" w:cs="B Mitra"/>
+          <w:sz w:val="28"/>
+          <w:szCs w:val="28"/>
+          <w:lang w:bidi="fa-IR"/>
+        </w:rPr>
+      </w:pPr>
+      <w:r>
+        <w:rPr>
+          <w:rFonts w:ascii="Comic Sans MS" w:hAnsi="Comic Sans MS" w:cs="B Mitra"/>
+          <w:sz w:val="28"/>
+          <w:szCs w:val="28"/>
+          <w:lang w:bidi="fa-IR"/>
+        </w:rPr>
+        <w:t>Postcondition</w:t>
+      </w:r>
+      <w:r>
+        <w:rPr>
+          <w:rFonts w:ascii="Comic Sans MS" w:hAnsi="Comic Sans MS" w:cs="B Mitra"/>
+          <w:sz w:val="28"/>
+          <w:szCs w:val="28"/>
+          <w:rtl/>
+          <w:lang w:bidi="fa-IR"/>
+        </w:rPr>
+        <w:t>: تنظیمات گروه با توجه به ورودی های کاربر (به عنوان مثال، تغییر مجوزها، افزودن/حذف اعضا) تغییر می کند.</w:t>
+      </w:r>
+    </w:p>
+    <w:p>
+      <w:pPr>
+        <w:bidi/>
+        <w:jc w:val="both"/>
+        <w:rPr>
+          <w:rFonts w:ascii="Comic Sans MS" w:hAnsi="Comic Sans MS" w:cs="B Mitra"/>
+          <w:sz w:val="28"/>
+          <w:szCs w:val="28"/>
+          <w:lang w:bidi="fa-IR"/>
+        </w:rPr>
+      </w:pPr>
+      <w:r>
+        <w:rPr>
+          <w:rFonts w:ascii="Comic Sans MS" w:hAnsi="Comic Sans MS" w:cs="B Mitra"/>
+          <w:sz w:val="28"/>
+          <w:szCs w:val="28"/>
+          <w:rtl/>
+          <w:lang w:bidi="fa-IR"/>
+        </w:rPr>
+        <w:t>10. ایجاد کانال</w:t>
+      </w:r>
+    </w:p>
+    <w:p>
+      <w:pPr>
+        <w:bidi/>
+        <w:jc w:val="both"/>
+        <w:rPr>
+          <w:rFonts w:ascii="Comic Sans MS" w:hAnsi="Comic Sans MS" w:cs="B Mitra"/>
+          <w:sz w:val="28"/>
+          <w:szCs w:val="28"/>
+          <w:lang w:bidi="fa-IR"/>
+        </w:rPr>
+      </w:pPr>
+      <w:r>
+        <w:rPr>
+          <w:rFonts w:ascii="Comic Sans MS" w:hAnsi="Comic Sans MS" w:cs="B Mitra"/>
+          <w:sz w:val="28"/>
+          <w:szCs w:val="28"/>
+          <w:rtl/>
+          <w:lang w:bidi="fa-IR"/>
+        </w:rPr>
+        <w:t>پیش شرط: کاربر باید احراز هویت شده باشد و باید جزئیات لازم را برای ایجاد کانال ارائه دهد (به عنوان مثال، نام کانال).</w:t>
+      </w:r>
+    </w:p>
+    <w:p>
+      <w:pPr>
+        <w:bidi/>
+        <w:jc w:val="both"/>
+        <w:rPr>
+          <w:rFonts w:ascii="Comic Sans MS" w:hAnsi="Comic Sans MS" w:cs="B Mitra"/>
+          <w:sz w:val="28"/>
+          <w:szCs w:val="28"/>
+          <w:lang w:bidi="fa-IR"/>
+        </w:rPr>
+      </w:pPr>
+      <w:r>
+        <w:rPr>
+          <w:rFonts w:ascii="Comic Sans MS" w:hAnsi="Comic Sans MS" w:cs="B Mitra"/>
+          <w:sz w:val="28"/>
+          <w:szCs w:val="28"/>
+          <w:lang w:bidi="fa-IR"/>
+        </w:rPr>
+        <w:lastRenderedPageBreak/>
+        <w:t>Postcondition</w:t>
+      </w:r>
+      <w:r>
+        <w:rPr>
+          <w:rFonts w:ascii="Comic Sans MS" w:hAnsi="Comic Sans MS" w:cs="B Mitra"/>
+          <w:sz w:val="28"/>
+          <w:szCs w:val="28"/>
+          <w:rtl/>
+          <w:lang w:bidi="fa-IR"/>
+        </w:rPr>
+        <w:t>: یک کانال جدید ایجاد می شود که فقط مدیران تعیین شده می توانند محتوا را پست کنند.</w:t>
+      </w:r>
+    </w:p>
+    <w:p>
+      <w:pPr>
+        <w:bidi/>
+        <w:jc w:val="both"/>
+        <w:rPr>
+          <w:rFonts w:ascii="Comic Sans MS" w:hAnsi="Comic Sans MS" w:cs="B Mitra"/>
+          <w:sz w:val="28"/>
+          <w:szCs w:val="28"/>
+          <w:lang w:bidi="fa-IR"/>
+        </w:rPr>
+      </w:pPr>
+      <w:r>
+        <w:rPr>
+          <w:rFonts w:ascii="Comic Sans MS" w:hAnsi="Comic Sans MS" w:cs="B Mitra"/>
+          <w:sz w:val="28"/>
+          <w:szCs w:val="28"/>
+          <w:rtl/>
+          <w:lang w:bidi="fa-IR"/>
+        </w:rPr>
+        <w:t>11. مشترک شدن در کانال</w:t>
+      </w:r>
+    </w:p>
+    <w:p>
+      <w:pPr>
+        <w:bidi/>
+        <w:jc w:val="both"/>
+        <w:rPr>
+          <w:rFonts w:ascii="Comic Sans MS" w:hAnsi="Comic Sans MS" w:cs="B Mitra"/>
+          <w:sz w:val="28"/>
+          <w:szCs w:val="28"/>
+          <w:lang w:bidi="fa-IR"/>
+        </w:rPr>
+      </w:pPr>
+      <w:r>
+        <w:rPr>
+          <w:rFonts w:ascii="Comic Sans MS" w:hAnsi="Comic Sans MS" w:cs="B Mitra"/>
+          <w:sz w:val="28"/>
+          <w:szCs w:val="28"/>
+          <w:rtl/>
+          <w:lang w:bidi="fa-IR"/>
+        </w:rPr>
+        <w:t>پیش شرط: کاربر باید احراز هویت باشد.</w:t>
+      </w:r>
+    </w:p>
+    <w:p>
+      <w:pPr>
+        <w:bidi/>
+        <w:jc w:val="both"/>
+        <w:rPr>
+          <w:rFonts w:ascii="Comic Sans MS" w:hAnsi="Comic Sans MS" w:cs="B Mitra"/>
+          <w:sz w:val="28"/>
+          <w:szCs w:val="28"/>
+          <w:lang w:bidi="fa-IR"/>
+        </w:rPr>
+      </w:pPr>
+      <w:r>
+        <w:rPr>
+          <w:rFonts w:ascii="Comic Sans MS" w:hAnsi="Comic Sans MS" w:cs="B Mitra"/>
+          <w:sz w:val="28"/>
+          <w:szCs w:val="28"/>
+          <w:lang w:bidi="fa-IR"/>
+        </w:rPr>
+        <w:t>Postcondition</w:t>
+      </w:r>
+      <w:r>
+        <w:rPr>
+          <w:rFonts w:ascii="Comic Sans MS" w:hAnsi="Comic Sans MS" w:cs="B Mitra"/>
+          <w:sz w:val="28"/>
+          <w:szCs w:val="28"/>
+          <w:rtl/>
+          <w:lang w:bidi="fa-IR"/>
+        </w:rPr>
+        <w:t>: کاربر مشترک کانال است و در صورت ارسال پست های جدید، به روز رسانی ها را دریافت می کند.</w:t>
+      </w:r>
+    </w:p>
+    <w:p>
+      <w:pPr>
+        <w:bidi/>
+        <w:jc w:val="both"/>
+        <w:rPr>
+          <w:rFonts w:ascii="Comic Sans MS" w:hAnsi="Comic Sans MS" w:cs="B Mitra"/>
+          <w:sz w:val="28"/>
+          <w:szCs w:val="28"/>
+          <w:lang w:bidi="fa-IR"/>
+        </w:rPr>
+      </w:pPr>
+      <w:r>
+        <w:rPr>
+          <w:rFonts w:ascii="Comic Sans MS" w:hAnsi="Comic Sans MS" w:cs="B Mitra"/>
+          <w:sz w:val="28"/>
+          <w:szCs w:val="28"/>
+          <w:rtl/>
+          <w:lang w:bidi="fa-IR"/>
+        </w:rPr>
+        <w:t>12. تماس صوتی یا تصویری</w:t>
+      </w:r>
+    </w:p>
+    <w:p>
+      <w:pPr>
+        <w:bidi/>
+        <w:jc w:val="both"/>
+        <w:rPr>
+          <w:rFonts w:ascii="Comic Sans MS" w:hAnsi="Comic Sans MS" w:cs="B Mitra"/>
+          <w:sz w:val="28"/>
+          <w:szCs w:val="28"/>
+          <w:lang w:bidi="fa-IR"/>
+        </w:rPr>
+      </w:pPr>
+      <w:r>
+        <w:rPr>
+          <w:rFonts w:ascii="Comic Sans MS" w:hAnsi="Comic Sans MS" w:cs="B Mitra"/>
+          <w:sz w:val="28"/>
+          <w:szCs w:val="28"/>
+          <w:rtl/>
+          <w:lang w:bidi="fa-IR"/>
+        </w:rPr>
+        <w:t>پیش شرط: هر دو کاربر باید احراز هویت و آنلاین باشند.</w:t>
+      </w:r>
+    </w:p>
+    <w:p>
+      <w:pPr>
+        <w:bidi/>
+        <w:jc w:val="both"/>
+        <w:rPr>
+          <w:rFonts w:ascii="Comic Sans MS" w:hAnsi="Comic Sans MS" w:cs="B Mitra"/>
+          <w:sz w:val="28"/>
+          <w:szCs w:val="28"/>
+          <w:lang w:bidi="fa-IR"/>
+        </w:rPr>
+      </w:pPr>
+      <w:r>
+        <w:rPr>
+          <w:rFonts w:ascii="Comic Sans MS" w:hAnsi="Comic Sans MS" w:cs="B Mitra"/>
+          <w:sz w:val="28"/>
+          <w:szCs w:val="28"/>
+          <w:lang w:bidi="fa-IR"/>
+        </w:rPr>
+        <w:t>Postcondition</w:t>
+      </w:r>
+      <w:r>
+        <w:rPr>
+          <w:rFonts w:ascii="Comic Sans MS" w:hAnsi="Comic Sans MS" w:cs="B Mitra"/>
+          <w:sz w:val="28"/>
+          <w:szCs w:val="28"/>
+          <w:rtl/>
+          <w:lang w:bidi="fa-IR"/>
+        </w:rPr>
+        <w:t>: یک جلسه تماس صوتی یا تصویری بین کاربران برقرار می شود.</w:t>
+      </w:r>
+    </w:p>
+    <w:p>
+      <w:pPr>
+        <w:bidi/>
+        <w:jc w:val="both"/>
+        <w:rPr>
+          <w:rFonts w:ascii="Comic Sans MS" w:hAnsi="Comic Sans MS" w:cs="B Mitra"/>
+          <w:sz w:val="28"/>
+          <w:szCs w:val="28"/>
+          <w:lang w:bidi="fa-IR"/>
+        </w:rPr>
+      </w:pPr>
+      <w:r>
+        <w:rPr>
+          <w:rFonts w:ascii="Comic Sans MS" w:hAnsi="Comic Sans MS" w:cs="B Mitra"/>
+          <w:sz w:val="28"/>
+          <w:szCs w:val="28"/>
+          <w:rtl/>
+          <w:lang w:bidi="fa-IR"/>
+        </w:rPr>
+        <w:t>13. ارسال اسناد</w:t>
+      </w:r>
+    </w:p>
+    <w:p>
+      <w:pPr>
+        <w:bidi/>
+        <w:jc w:val="both"/>
+        <w:rPr>
+          <w:rFonts w:ascii="Comic Sans MS" w:hAnsi="Comic Sans MS" w:cs="B Mitra"/>
+          <w:sz w:val="28"/>
+          <w:szCs w:val="28"/>
+          <w:lang w:bidi="fa-IR"/>
+        </w:rPr>
+      </w:pPr>
+      <w:r>
+        <w:rPr>
+          <w:rFonts w:ascii="Comic Sans MS" w:hAnsi="Comic Sans MS" w:cs="B Mitra"/>
+          <w:sz w:val="28"/>
+          <w:szCs w:val="28"/>
+          <w:rtl/>
+          <w:lang w:bidi="fa-IR"/>
+        </w:rPr>
+        <w:t>پیش شرط: کاربر باید احراز هویت شده باشد و سند را برای ارسال در دسترس داشته باشد.</w:t>
+      </w:r>
+    </w:p>
+    <w:p>
+      <w:pPr>
+        <w:bidi/>
+        <w:jc w:val="both"/>
+        <w:rPr>
+          <w:rFonts w:ascii="Comic Sans MS" w:hAnsi="Comic Sans MS" w:cs="B Mitra"/>
+          <w:sz w:val="28"/>
+          <w:szCs w:val="28"/>
+          <w:lang w:bidi="fa-IR"/>
+        </w:rPr>
+      </w:pPr>
+      <w:r>
+        <w:rPr>
+          <w:rFonts w:ascii="Comic Sans MS" w:hAnsi="Comic Sans MS" w:cs="B Mitra"/>
+          <w:sz w:val="28"/>
+          <w:szCs w:val="28"/>
+          <w:lang w:bidi="fa-IR"/>
+        </w:rPr>
+        <w:t>Postcondition</w:t>
+      </w:r>
+      <w:r>
+        <w:rPr>
+          <w:rFonts w:ascii="Comic Sans MS" w:hAnsi="Comic Sans MS" w:cs="B Mitra"/>
+          <w:sz w:val="28"/>
+          <w:szCs w:val="28"/>
+          <w:rtl/>
+          <w:lang w:bidi="fa-IR"/>
+        </w:rPr>
+        <w:t>: سند به دستگاه گیرنده تحویل داده می شود و تأییدیه تحویل موجود است.</w:t>
+      </w:r>
+    </w:p>
+    <w:p>
+      <w:pPr>
+        <w:bidi/>
+        <w:jc w:val="both"/>
+        <w:rPr>
+          <w:rFonts w:ascii="Comic Sans MS" w:hAnsi="Comic Sans MS" w:cs="B Mitra"/>
+          <w:sz w:val="28"/>
+          <w:szCs w:val="28"/>
+          <w:lang w:bidi="fa-IR"/>
+        </w:rPr>
+      </w:pPr>
+      <w:r>
+        <w:rPr>
+          <w:rFonts w:ascii="Comic Sans MS" w:hAnsi="Comic Sans MS" w:cs="B Mitra"/>
+          <w:sz w:val="28"/>
+          <w:szCs w:val="28"/>
+          <w:rtl/>
+          <w:lang w:bidi="fa-IR"/>
+        </w:rPr>
+        <w:t>14. نمایه کاربر را مشاهده کنید</w:t>
+      </w:r>
+    </w:p>
+    <w:p>
+      <w:pPr>
+        <w:bidi/>
+        <w:jc w:val="both"/>
+        <w:rPr>
+          <w:rFonts w:ascii="Comic Sans MS" w:hAnsi="Comic Sans MS" w:cs="B Mitra"/>
+          <w:sz w:val="28"/>
+          <w:szCs w:val="28"/>
+          <w:lang w:bidi="fa-IR"/>
+        </w:rPr>
+      </w:pPr>
+      <w:r>
+        <w:rPr>
+          <w:rFonts w:ascii="Comic Sans MS" w:hAnsi="Comic Sans MS" w:cs="B Mitra"/>
+          <w:sz w:val="28"/>
+          <w:szCs w:val="28"/>
+          <w:rtl/>
+          <w:lang w:bidi="fa-IR"/>
+        </w:rPr>
+        <w:t>پیش شرط: کاربر باید احراز هویت شده باشد و باید نمایه کاربر دیگری را برای مشاهده انتخاب کند.</w:t>
+      </w:r>
+    </w:p>
+    <w:p>
+      <w:pPr>
+        <w:bidi/>
+        <w:jc w:val="both"/>
+        <w:rPr>
+          <w:rFonts w:ascii="Comic Sans MS" w:hAnsi="Comic Sans MS" w:cs="B Mitra"/>
+          <w:sz w:val="28"/>
+          <w:szCs w:val="28"/>
+          <w:lang w:bidi="fa-IR"/>
+        </w:rPr>
+      </w:pPr>
+      <w:r>
+        <w:rPr>
+          <w:rFonts w:ascii="Comic Sans MS" w:hAnsi="Comic Sans MS" w:cs="B Mitra"/>
+          <w:sz w:val="28"/>
+          <w:szCs w:val="28"/>
+          <w:lang w:bidi="fa-IR"/>
+        </w:rPr>
+        <w:t>Postcondition</w:t>
+      </w:r>
+      <w:r>
+        <w:rPr>
+          <w:rFonts w:ascii="Comic Sans MS" w:hAnsi="Comic Sans MS" w:cs="B Mitra"/>
+          <w:sz w:val="28"/>
+          <w:szCs w:val="28"/>
+          <w:rtl/>
+          <w:lang w:bidi="fa-IR"/>
+        </w:rPr>
+        <w:t>: اطلاعات نمایه کاربر انتخاب شده نمایش داده می شود.</w:t>
+      </w:r>
+    </w:p>
+    <w:p>
+      <w:pPr>
+        <w:bidi/>
+        <w:jc w:val="both"/>
+        <w:rPr>
+          <w:rFonts w:ascii="Comic Sans MS" w:hAnsi="Comic Sans MS" w:cs="B Mitra"/>
+          <w:sz w:val="28"/>
+          <w:szCs w:val="28"/>
+          <w:lang w:bidi="fa-IR"/>
+        </w:rPr>
+      </w:pPr>
+      <w:r>
+        <w:rPr>
+          <w:rFonts w:ascii="Comic Sans MS" w:hAnsi="Comic Sans MS" w:cs="B Mitra"/>
+          <w:sz w:val="28"/>
+          <w:szCs w:val="28"/>
+          <w:rtl/>
+          <w:lang w:bidi="fa-IR"/>
+        </w:rPr>
+        <w:t>15. جستجوی پیام ها</w:t>
+      </w:r>
+    </w:p>
+    <w:p>
+      <w:pPr>
+        <w:bidi/>
+        <w:jc w:val="both"/>
+        <w:rPr>
+          <w:rFonts w:ascii="Comic Sans MS" w:hAnsi="Comic Sans MS" w:cs="B Mitra"/>
+          <w:sz w:val="28"/>
+          <w:szCs w:val="28"/>
+          <w:lang w:bidi="fa-IR"/>
+        </w:rPr>
+      </w:pPr>
+      <w:r>
+        <w:rPr>
+          <w:rFonts w:ascii="Comic Sans MS" w:hAnsi="Comic Sans MS" w:cs="B Mitra"/>
+          <w:sz w:val="28"/>
+          <w:szCs w:val="28"/>
+          <w:rtl/>
+          <w:lang w:bidi="fa-IR"/>
+        </w:rPr>
+        <w:t>پیش شرط: کاربر باید احراز هویت شده و به سرور متصل باشد.</w:t>
+      </w:r>
+    </w:p>
+    <w:p>
+      <w:pPr>
+        <w:bidi/>
+        <w:jc w:val="both"/>
+        <w:rPr>
+          <w:rFonts w:ascii="Comic Sans MS" w:hAnsi="Comic Sans MS" w:cs="B Mitra"/>
+          <w:sz w:val="28"/>
+          <w:szCs w:val="28"/>
+          <w:lang w:bidi="fa-IR"/>
+        </w:rPr>
+      </w:pPr>
+      <w:r>
+        <w:rPr>
+          <w:rFonts w:ascii="Comic Sans MS" w:hAnsi="Comic Sans MS" w:cs="B Mitra"/>
+          <w:sz w:val="28"/>
+          <w:szCs w:val="28"/>
+          <w:lang w:bidi="fa-IR"/>
+        </w:rPr>
+        <w:t>Postcondition</w:t>
+      </w:r>
+      <w:r>
+        <w:rPr>
+          <w:rFonts w:ascii="Comic Sans MS" w:hAnsi="Comic Sans MS" w:cs="B Mitra"/>
+          <w:sz w:val="28"/>
+          <w:szCs w:val="28"/>
+          <w:rtl/>
+          <w:lang w:bidi="fa-IR"/>
+        </w:rPr>
+        <w:t>: پیام های مطابق با معیارهای جستجو به کاربر نمایش داده می شود.</w:t>
+      </w:r>
+    </w:p>
+    <w:p>
+      <w:pPr>
+        <w:bidi/>
+        <w:jc w:val="both"/>
+        <w:rPr>
+          <w:rFonts w:ascii="Comic Sans MS" w:hAnsi="Comic Sans MS" w:cs="B Mitra"/>
+          <w:sz w:val="28"/>
+          <w:szCs w:val="28"/>
+          <w:lang w:bidi="fa-IR"/>
+        </w:rPr>
+      </w:pPr>
+      <w:r>
+        <w:rPr>
+          <w:rFonts w:ascii="Comic Sans MS" w:hAnsi="Comic Sans MS" w:cs="B Mitra"/>
+          <w:sz w:val="28"/>
+          <w:szCs w:val="28"/>
+          <w:rtl/>
+          <w:lang w:bidi="fa-IR"/>
+        </w:rPr>
+        <w:t>16. تنظیمات اعلان</w:t>
+      </w:r>
+    </w:p>
+    <w:p>
+      <w:pPr>
+        <w:bidi/>
+        <w:jc w:val="both"/>
+        <w:rPr>
+          <w:rFonts w:ascii="Comic Sans MS" w:hAnsi="Comic Sans MS" w:cs="B Mitra"/>
+          <w:sz w:val="28"/>
+          <w:szCs w:val="28"/>
+          <w:lang w:bidi="fa-IR"/>
+        </w:rPr>
+      </w:pPr>
+      <w:r>
+        <w:rPr>
+          <w:rFonts w:ascii="Comic Sans MS" w:hAnsi="Comic Sans MS" w:cs="B Mitra"/>
+          <w:sz w:val="28"/>
+          <w:szCs w:val="28"/>
+          <w:rtl/>
+          <w:lang w:bidi="fa-IR"/>
+        </w:rPr>
+        <w:t>پیش شرط: کاربر باید احراز هویت شده باشد و باید به منوی تنظیمات دسترسی داشته باشد.</w:t>
+      </w:r>
+    </w:p>
+    <w:p>
+      <w:pPr>
+        <w:bidi/>
+        <w:jc w:val="both"/>
+        <w:rPr>
+          <w:rFonts w:ascii="Comic Sans MS" w:hAnsi="Comic Sans MS" w:cs="B Mitra" w:hint="cs"/>
+          <w:sz w:val="28"/>
+          <w:szCs w:val="28"/>
+          <w:rtl/>
+          <w:lang w:bidi="fa-IR"/>
+        </w:rPr>
+      </w:pPr>
+      <w:r>
+        <w:rPr>
+          <w:rFonts w:ascii="Comic Sans MS" w:hAnsi="Comic Sans MS" w:cs="B Mitra"/>
+          <w:sz w:val="28"/>
+          <w:szCs w:val="28"/>
+          <w:lang w:bidi="fa-IR"/>
+        </w:rPr>
+        <w:t>Postcondition</w:t>
+      </w:r>
+      <w:r>
+        <w:rPr>
+          <w:rFonts w:ascii="Comic Sans MS" w:hAnsi="Comic Sans MS" w:cs="B Mitra"/>
+          <w:sz w:val="28"/>
+          <w:szCs w:val="28"/>
+          <w:rtl/>
+          <w:lang w:bidi="fa-IR"/>
+        </w:rPr>
+        <w:t>: تنظیمات برگزیده اعلان کاربر در سیستم به روز می شود</w:t>
+      </w:r>
+      <w:r>
+        <w:rPr>
+          <w:rFonts w:ascii="Comic Sans MS" w:hAnsi="Comic Sans MS" w:cs="B Mitra" w:hint="cs"/>
+          <w:sz w:val="28"/>
+          <w:szCs w:val="28"/>
+          <w:rtl/>
+          <w:lang w:bidi="fa-IR"/>
+        </w:rPr>
+        <w:t>.</w:t>
       </w:r>
     </w:p>
     <w:p>

</xml_diff>